<commit_message>
Grading with Format added
You can now grade both raw text and .docx papers with separate grade functions. Grading with a docx gives the option to grade a paper based on the format. grading based on length has been added. I plan to go back and do more debugging later as well as commenting, but for now it correctly grades ay.docx
</commit_message>
<xml_diff>
--- a/data/ay.docx
+++ b/data/ay.docx
@@ -4,217 +4,78 @@
   <w:body>
     <w:p>
       <w:pPr>
+        <w:spacing w:after="0" w:line="480" w:lineRule="auto"/>
+        <w:ind w:firstLine="720"/>
         <w:rPr>
-          <w:rFonts w:ascii="Algerian" w:hAnsi="Algerian"/>
           <w:szCs w:val="24"/>
         </w:rPr>
       </w:pPr>
       <w:r>
         <w:rPr>
-          <w:rFonts w:ascii="Algerian" w:hAnsi="Algerian"/>
           <w:szCs w:val="24"/>
         </w:rPr>
-        <w:t xml:space="preserve">I believe that computers have a positive effect on people. They help you stay in touch with family in a couple different ways they </w:t>
-      </w:r>
-      <w:proofErr w:type="spellStart"/>
-      <w:r>
-        <w:rPr>
-          <w:rFonts w:ascii="Algerian" w:hAnsi="Algerian"/>
-          <w:szCs w:val="24"/>
-        </w:rPr>
-        <w:t>excercise</w:t>
-      </w:r>
-      <w:proofErr w:type="spellEnd"/>
-      <w:r>
-        <w:rPr>
-          <w:rFonts w:ascii="Algerian" w:hAnsi="Algerian"/>
-          <w:szCs w:val="24"/>
-        </w:rPr>
-        <w:t xml:space="preserve"> your mind and hands and help you learn and make things easier. Computer's help you keep in touch with people. Say you live in @LOCATION1 and you miss your @CAPS1. You can just send an e-mail and talk all you want. If you don't just want to limit it to words you can add pictures so they can see how much you've grown or if you are well. </w:t>
+        <w:t xml:space="preserve">I believe that computers have a positive effect on people. They help you stay in touch with family in a couple different ways they excercise your mind and hands and help you learn and make things easier. Computer's help you keep in touch with people. Say you live in @LOCATION1 and you miss your @CAPS1. You can just send an e-mail and talk all you want. If you don't just want to limit it to words you can add pictures so they can see how much you've grown or if you are well. </w:t>
       </w:r>
     </w:p>
     <w:p>
       <w:pPr>
+        <w:spacing w:after="0" w:line="480" w:lineRule="auto"/>
+        <w:ind w:firstLine="720"/>
         <w:rPr>
-          <w:sz w:val="18"/>
-          <w:szCs w:val="18"/>
-        </w:rPr>
-      </w:pPr>
-      <w:r>
-        <w:rPr>
-          <w:sz w:val="18"/>
-          <w:szCs w:val="18"/>
-        </w:rPr>
-        <w:t xml:space="preserve">Even if you're just e-mailing someone down the block it is just as effective as getting up and walking over there. You can also use a computer to make a scrap book card or slide show to show how much you love the person you give them to. Computers @MONTH1 not </w:t>
-      </w:r>
-      <w:proofErr w:type="spellStart"/>
-      <w:r>
-        <w:rPr>
-          <w:sz w:val="18"/>
-          <w:szCs w:val="18"/>
-        </w:rPr>
-        <w:t>excercise</w:t>
-      </w:r>
-      <w:proofErr w:type="spellEnd"/>
-      <w:r>
-        <w:rPr>
-          <w:sz w:val="18"/>
-          <w:szCs w:val="18"/>
-        </w:rPr>
-        <w:t xml:space="preserve"> you whole body but it </w:t>
-      </w:r>
-      <w:proofErr w:type="spellStart"/>
-      <w:r>
-        <w:rPr>
-          <w:sz w:val="18"/>
-          <w:szCs w:val="18"/>
-        </w:rPr>
-        <w:t>excersises</w:t>
-      </w:r>
-      <w:proofErr w:type="spellEnd"/>
-      <w:r>
-        <w:rPr>
-          <w:sz w:val="18"/>
-          <w:szCs w:val="18"/>
-        </w:rPr>
-        <w:t xml:space="preserve"> you mind and hands. You could play solitaire on the computer and come away @PERCENT1 smarter than before. You can play other games of strategy like checkers and chess while still sitting at home being comfortable. </w:t>
-      </w:r>
-    </w:p>
-    <w:p>
-      <w:pPr>
-        <w:rPr>
-          <w:rFonts w:ascii="Arial" w:hAnsi="Arial" w:cs="Arial"/>
-          <w:sz w:val="32"/>
-          <w:szCs w:val="32"/>
-        </w:rPr>
-      </w:pPr>
-      <w:r>
-        <w:rPr>
-          <w:rFonts w:ascii="Arial" w:hAnsi="Arial" w:cs="Arial"/>
-          <w:sz w:val="32"/>
-          <w:szCs w:val="32"/>
-        </w:rPr>
-        <w:t xml:space="preserve">Your hands always play a big role while you're on the computer. They need to move the mouse and press the keys on a keyboard. Your hands learn all the keys from memorization. It's like the computer's teaching </w:t>
-      </w:r>
-      <w:proofErr w:type="spellStart"/>
-      <w:r>
-        <w:rPr>
-          <w:rFonts w:ascii="Arial" w:hAnsi="Arial" w:cs="Arial"/>
-          <w:sz w:val="32"/>
-          <w:szCs w:val="32"/>
-        </w:rPr>
-        <w:t>handi</w:t>
-      </w:r>
-      <w:proofErr w:type="spellEnd"/>
-      <w:r>
-        <w:rPr>
-          <w:rFonts w:ascii="Arial" w:hAnsi="Arial" w:cs="Arial"/>
-          <w:sz w:val="32"/>
-          <w:szCs w:val="32"/>
-        </w:rPr>
-        <w:t xml:space="preserve">-coordination and studying habit for the future. Computers make human lives easier. Not only do they help kids turn in a nice neatly printed piece or paper for </w:t>
-      </w:r>
-      <w:proofErr w:type="gramStart"/>
-      <w:r>
-        <w:rPr>
-          <w:rFonts w:ascii="Arial" w:hAnsi="Arial" w:cs="Arial"/>
-          <w:sz w:val="32"/>
-          <w:szCs w:val="32"/>
-        </w:rPr>
-        <w:t>home work</w:t>
-      </w:r>
-      <w:proofErr w:type="gramEnd"/>
-      <w:r>
-        <w:rPr>
-          <w:rFonts w:ascii="Arial" w:hAnsi="Arial" w:cs="Arial"/>
-          <w:sz w:val="32"/>
-          <w:szCs w:val="32"/>
-        </w:rPr>
-        <w:t xml:space="preserve"> but they also help the average person. Teachers use it to keep peoples grades in order and others use it to write reports for various jobs. </w:t>
-      </w:r>
-    </w:p>
-    <w:p>
-      <w:pPr>
-        <w:rPr>
-          <w:rFonts w:ascii="Arial Black" w:hAnsi="Arial Black"/>
           <w:szCs w:val="24"/>
         </w:rPr>
       </w:pPr>
       <w:r>
         <w:rPr>
-          <w:rFonts w:ascii="Arial Black" w:hAnsi="Arial Black"/>
           <w:szCs w:val="24"/>
         </w:rPr>
-        <w:t xml:space="preserve">The @CAPS2 probably uses one to write a speech or to just keep his day in order. Computers make it easier to learn certain topics like the @LOCATION2 history. You can type something into a searcher site and have </w:t>
+        <w:t xml:space="preserve">Even if you're just e-mailing someone down the block it is just as effective as getting up and walking over there. You can also use a computer to make a scrap book card or slide show to show how much you love the person you give them to. Computers @MONTH1 not excercise you whole body but it excersises you mind and hands. You could play solitaire on the computer and come away @PERCENT1 smarter than before. You can play other games of strategy like checkers and chess while still sitting at home being comfortable. </w:t>
       </w:r>
-      <w:proofErr w:type="spellStart"/>
-      <w:proofErr w:type="gramStart"/>
+    </w:p>
+    <w:p>
+      <w:pPr>
+        <w:spacing w:after="0" w:line="480" w:lineRule="auto"/>
+        <w:ind w:firstLine="720"/>
+        <w:rPr>
+          <w:szCs w:val="24"/>
+        </w:rPr>
+      </w:pPr>
       <w:r>
         <w:rPr>
-          <w:rFonts w:ascii="Arial Black" w:hAnsi="Arial Black"/>
           <w:szCs w:val="24"/>
         </w:rPr>
-        <w:t>ton's</w:t>
+        <w:t xml:space="preserve">Your hands always play a big role while you're on the computer. They need to move the mouse and press the keys on a keyboard. Your hands learn all the keys from memorization. It's like the computer's teaching handi-coordination and studying habit for the future. Computers make human lives easier. Not only do they help kids turn in a nice neatly printed piece or paper for home work but they also help the average person. Teachers use it to keep peoples grades in order and others use it to write reports for various jobs. </w:t>
       </w:r>
-      <w:proofErr w:type="spellEnd"/>
-      <w:proofErr w:type="gramEnd"/>
+    </w:p>
+    <w:p>
+      <w:pPr>
+        <w:spacing w:after="0" w:line="480" w:lineRule="auto"/>
+        <w:ind w:firstLine="720"/>
+        <w:rPr>
+          <w:szCs w:val="24"/>
+        </w:rPr>
+      </w:pPr>
       <w:r>
         <w:rPr>
-          <w:rFonts w:ascii="Arial Black" w:hAnsi="Arial Black"/>
           <w:szCs w:val="24"/>
         </w:rPr>
-        <w:t xml:space="preserve"> of websites for one person with, who knows how much </w:t>
+        <w:t xml:space="preserve">The @CAPS2 probably uses one to write a speech or to just keep his day in order. Computers make it easier to learn certain topics like the @LOCATION2 history. You can type something into a searcher site and have ton's of websites for one person with, who knows how much imformation. Instead of flipping through all the pages in a dictionary you can look for an online dictionary, type in the word and you have the definition. Computers have positive effects </w:t>
       </w:r>
-      <w:proofErr w:type="spellStart"/>
       <w:r>
         <w:rPr>
-          <w:rFonts w:ascii="Arial Black" w:hAnsi="Arial Black"/>
           <w:szCs w:val="24"/>
         </w:rPr>
-        <w:t>imformation</w:t>
-      </w:r>
-      <w:proofErr w:type="spellEnd"/>
-      <w:r>
-        <w:rPr>
-          <w:rFonts w:ascii="Arial Black" w:hAnsi="Arial Black"/>
-          <w:szCs w:val="24"/>
-        </w:rPr>
-        <w:t xml:space="preserve">. Instead of flipping through all the pages in a dictionary you can look for an online dictionary, type in the word and you have the definition. Computers have positive effects on people because they help you keep close to your </w:t>
-      </w:r>
-      <w:proofErr w:type="gramStart"/>
-      <w:r>
-        <w:rPr>
-          <w:rFonts w:ascii="Arial Black" w:hAnsi="Arial Black"/>
-          <w:szCs w:val="24"/>
-        </w:rPr>
-        <w:t>family,</w:t>
-      </w:r>
-      <w:proofErr w:type="gramEnd"/>
-      <w:r>
-        <w:rPr>
-          <w:rFonts w:ascii="Arial Black" w:hAnsi="Arial Black"/>
-          <w:szCs w:val="24"/>
-        </w:rPr>
-        <w:t xml:space="preserve"> they challenge your mind to be greater and </w:t>
-      </w:r>
-      <w:proofErr w:type="spellStart"/>
-      <w:r>
-        <w:rPr>
-          <w:rFonts w:ascii="Arial Black" w:hAnsi="Arial Black"/>
-          <w:szCs w:val="24"/>
-        </w:rPr>
-        <w:t>excercise</w:t>
-      </w:r>
-      <w:proofErr w:type="spellEnd"/>
-      <w:r>
-        <w:rPr>
-          <w:rFonts w:ascii="Arial Black" w:hAnsi="Arial Black"/>
-          <w:szCs w:val="24"/>
-        </w:rPr>
-        <w:t xml:space="preserve"> your hands and they make life easier for kids and the average person. This is why, I think computers have good effects on society.</w:t>
+        <w:lastRenderedPageBreak/>
+        <w:t>on people because they help you keep close to your family, they challenge your mind to be greater and excercise your hands and they make life easier for kids and the average person. This is why, I think computers have good effects on society.</w:t>
       </w:r>
     </w:p>
     <w:sectPr>
+      <w:headerReference w:type="even" r:id="rId6"/>
+      <w:headerReference w:type="default" r:id="rId7"/>
+      <w:footerReference w:type="even" r:id="rId8"/>
+      <w:footerReference w:type="default" r:id="rId9"/>
+      <w:headerReference w:type="first" r:id="rId10"/>
+      <w:footerReference w:type="first" r:id="rId11"/>
       <w:pgSz w:w="12240" w:h="15840"/>
       <w:pgMar w:top="1440" w:right="1440" w:bottom="1440" w:left="1440" w:header="720" w:footer="720" w:gutter="0"/>
       <w:cols w:space="720"/>
@@ -249,6 +110,36 @@
 </w:endnotes>
 </file>
 
+<file path=word/footer1.xml><?xml version="1.0" encoding="utf-8"?>
+<w:ftr xmlns:wpc="http://schemas.microsoft.com/office/word/2010/wordprocessingCanvas" xmlns:cx="http://schemas.microsoft.com/office/drawing/2014/chartex" xmlns:cx1="http://schemas.microsoft.com/office/drawing/2015/9/8/chartex" xmlns:cx2="http://schemas.microsoft.com/office/drawing/2015/10/21/chartex" xmlns:cx3="http://schemas.microsoft.com/office/drawing/2016/5/9/chartex" xmlns:cx4="http://schemas.microsoft.com/office/drawing/2016/5/10/chartex" xmlns:cx5="http://schemas.microsoft.com/office/drawing/2016/5/11/chartex" xmlns:cx6="http://schemas.microsoft.com/office/drawing/2016/5/12/chartex" xmlns:cx7="http://schemas.microsoft.com/office/drawing/2016/5/13/chartex" xmlns:cx8="http://schemas.microsoft.com/office/drawing/2016/5/14/chartex" xmlns:mc="http://schemas.openxmlformats.org/markup-compatibility/2006" xmlns:aink="http://schemas.microsoft.com/office/drawing/2016/ink" xmlns:am3d="http://schemas.microsoft.com/office/drawing/2017/model3d" xmlns:o="urn:schemas-microsoft-com:office:office" xmlns:r="http://schemas.openxmlformats.org/officeDocument/2006/relationships" xmlns:m="http://schemas.openxmlformats.org/officeDocument/2006/math" xmlns:v="urn:schemas-microsoft-com:vml" xmlns:wp14="http://schemas.microsoft.com/office/word/2010/wordprocessingDrawing" xmlns:wp="http://schemas.openxmlformats.org/drawingml/2006/wordprocessingDrawing" xmlns:w10="urn:schemas-microsoft-com:office:word" xmlns:w="http://schemas.openxmlformats.org/wordprocessingml/2006/main" xmlns:w14="http://schemas.microsoft.com/office/word/2010/wordml" xmlns:w15="http://schemas.microsoft.com/office/word/2012/wordml" xmlns:w16cex="http://schemas.microsoft.com/office/word/2018/wordml/cex" xmlns:w16cid="http://schemas.microsoft.com/office/word/2016/wordml/cid" xmlns:w16="http://schemas.microsoft.com/office/word/2018/wordml" xmlns:w16se="http://schemas.microsoft.com/office/word/2015/wordml/symex" xmlns:wpg="http://schemas.microsoft.com/office/word/2010/wordprocessingGroup" xmlns:wpi="http://schemas.microsoft.com/office/word/2010/wordprocessingInk" xmlns:wne="http://schemas.microsoft.com/office/word/2006/wordml" xmlns:wps="http://schemas.microsoft.com/office/word/2010/wordprocessingShape" mc:Ignorable="w14 w15 w16se w16cid w16 w16cex wp14">
+  <w:p>
+    <w:pPr>
+      <w:pStyle w:val="Footer"/>
+    </w:pPr>
+  </w:p>
+</w:ftr>
+</file>
+
+<file path=word/footer2.xml><?xml version="1.0" encoding="utf-8"?>
+<w:ftr xmlns:wpc="http://schemas.microsoft.com/office/word/2010/wordprocessingCanvas" xmlns:cx="http://schemas.microsoft.com/office/drawing/2014/chartex" xmlns:cx1="http://schemas.microsoft.com/office/drawing/2015/9/8/chartex" xmlns:cx2="http://schemas.microsoft.com/office/drawing/2015/10/21/chartex" xmlns:cx3="http://schemas.microsoft.com/office/drawing/2016/5/9/chartex" xmlns:cx4="http://schemas.microsoft.com/office/drawing/2016/5/10/chartex" xmlns:cx5="http://schemas.microsoft.com/office/drawing/2016/5/11/chartex" xmlns:cx6="http://schemas.microsoft.com/office/drawing/2016/5/12/chartex" xmlns:cx7="http://schemas.microsoft.com/office/drawing/2016/5/13/chartex" xmlns:cx8="http://schemas.microsoft.com/office/drawing/2016/5/14/chartex" xmlns:mc="http://schemas.openxmlformats.org/markup-compatibility/2006" xmlns:aink="http://schemas.microsoft.com/office/drawing/2016/ink" xmlns:am3d="http://schemas.microsoft.com/office/drawing/2017/model3d" xmlns:o="urn:schemas-microsoft-com:office:office" xmlns:r="http://schemas.openxmlformats.org/officeDocument/2006/relationships" xmlns:m="http://schemas.openxmlformats.org/officeDocument/2006/math" xmlns:v="urn:schemas-microsoft-com:vml" xmlns:wp14="http://schemas.microsoft.com/office/word/2010/wordprocessingDrawing" xmlns:wp="http://schemas.openxmlformats.org/drawingml/2006/wordprocessingDrawing" xmlns:w10="urn:schemas-microsoft-com:office:word" xmlns:w="http://schemas.openxmlformats.org/wordprocessingml/2006/main" xmlns:w14="http://schemas.microsoft.com/office/word/2010/wordml" xmlns:w15="http://schemas.microsoft.com/office/word/2012/wordml" xmlns:w16cex="http://schemas.microsoft.com/office/word/2018/wordml/cex" xmlns:w16cid="http://schemas.microsoft.com/office/word/2016/wordml/cid" xmlns:w16="http://schemas.microsoft.com/office/word/2018/wordml" xmlns:w16se="http://schemas.microsoft.com/office/word/2015/wordml/symex" xmlns:wpg="http://schemas.microsoft.com/office/word/2010/wordprocessingGroup" xmlns:wpi="http://schemas.microsoft.com/office/word/2010/wordprocessingInk" xmlns:wne="http://schemas.microsoft.com/office/word/2006/wordml" xmlns:wps="http://schemas.microsoft.com/office/word/2010/wordprocessingShape" mc:Ignorable="w14 w15 w16se w16cid w16 w16cex wp14">
+  <w:p>
+    <w:pPr>
+      <w:pStyle w:val="Footer"/>
+    </w:pPr>
+  </w:p>
+</w:ftr>
+</file>
+
+<file path=word/footer3.xml><?xml version="1.0" encoding="utf-8"?>
+<w:ftr xmlns:wpc="http://schemas.microsoft.com/office/word/2010/wordprocessingCanvas" xmlns:cx="http://schemas.microsoft.com/office/drawing/2014/chartex" xmlns:cx1="http://schemas.microsoft.com/office/drawing/2015/9/8/chartex" xmlns:cx2="http://schemas.microsoft.com/office/drawing/2015/10/21/chartex" xmlns:cx3="http://schemas.microsoft.com/office/drawing/2016/5/9/chartex" xmlns:cx4="http://schemas.microsoft.com/office/drawing/2016/5/10/chartex" xmlns:cx5="http://schemas.microsoft.com/office/drawing/2016/5/11/chartex" xmlns:cx6="http://schemas.microsoft.com/office/drawing/2016/5/12/chartex" xmlns:cx7="http://schemas.microsoft.com/office/drawing/2016/5/13/chartex" xmlns:cx8="http://schemas.microsoft.com/office/drawing/2016/5/14/chartex" xmlns:mc="http://schemas.openxmlformats.org/markup-compatibility/2006" xmlns:aink="http://schemas.microsoft.com/office/drawing/2016/ink" xmlns:am3d="http://schemas.microsoft.com/office/drawing/2017/model3d" xmlns:o="urn:schemas-microsoft-com:office:office" xmlns:r="http://schemas.openxmlformats.org/officeDocument/2006/relationships" xmlns:m="http://schemas.openxmlformats.org/officeDocument/2006/math" xmlns:v="urn:schemas-microsoft-com:vml" xmlns:wp14="http://schemas.microsoft.com/office/word/2010/wordprocessingDrawing" xmlns:wp="http://schemas.openxmlformats.org/drawingml/2006/wordprocessingDrawing" xmlns:w10="urn:schemas-microsoft-com:office:word" xmlns:w="http://schemas.openxmlformats.org/wordprocessingml/2006/main" xmlns:w14="http://schemas.microsoft.com/office/word/2010/wordml" xmlns:w15="http://schemas.microsoft.com/office/word/2012/wordml" xmlns:w16cex="http://schemas.microsoft.com/office/word/2018/wordml/cex" xmlns:w16cid="http://schemas.microsoft.com/office/word/2016/wordml/cid" xmlns:w16="http://schemas.microsoft.com/office/word/2018/wordml" xmlns:w16se="http://schemas.microsoft.com/office/word/2015/wordml/symex" xmlns:wpg="http://schemas.microsoft.com/office/word/2010/wordprocessingGroup" xmlns:wpi="http://schemas.microsoft.com/office/word/2010/wordprocessingInk" xmlns:wne="http://schemas.microsoft.com/office/word/2006/wordml" xmlns:wps="http://schemas.microsoft.com/office/word/2010/wordprocessingShape" mc:Ignorable="w14 w15 w16se w16cid w16 w16cex wp14">
+  <w:p>
+    <w:pPr>
+      <w:pStyle w:val="Footer"/>
+    </w:pPr>
+  </w:p>
+</w:ftr>
+</file>
+
 <file path=word/footnotes.xml><?xml version="1.0" encoding="utf-8"?>
 <w:footnotes xmlns:wpc="http://schemas.microsoft.com/office/word/2010/wordprocessingCanvas" xmlns:cx="http://schemas.microsoft.com/office/drawing/2014/chartex" xmlns:cx1="http://schemas.microsoft.com/office/drawing/2015/9/8/chartex" xmlns:cx2="http://schemas.microsoft.com/office/drawing/2015/10/21/chartex" xmlns:cx3="http://schemas.microsoft.com/office/drawing/2016/5/9/chartex" xmlns:cx4="http://schemas.microsoft.com/office/drawing/2016/5/10/chartex" xmlns:cx5="http://schemas.microsoft.com/office/drawing/2016/5/11/chartex" xmlns:cx6="http://schemas.microsoft.com/office/drawing/2016/5/12/chartex" xmlns:cx7="http://schemas.microsoft.com/office/drawing/2016/5/13/chartex" xmlns:cx8="http://schemas.microsoft.com/office/drawing/2016/5/14/chartex" xmlns:mc="http://schemas.openxmlformats.org/markup-compatibility/2006" xmlns:aink="http://schemas.microsoft.com/office/drawing/2016/ink" xmlns:am3d="http://schemas.microsoft.com/office/drawing/2017/model3d" xmlns:o="urn:schemas-microsoft-com:office:office" xmlns:r="http://schemas.openxmlformats.org/officeDocument/2006/relationships" xmlns:m="http://schemas.openxmlformats.org/officeDocument/2006/math" xmlns:v="urn:schemas-microsoft-com:vml" xmlns:wp14="http://schemas.microsoft.com/office/word/2010/wordprocessingDrawing" xmlns:wp="http://schemas.openxmlformats.org/drawingml/2006/wordprocessingDrawing" xmlns:w10="urn:schemas-microsoft-com:office:word" xmlns:w="http://schemas.openxmlformats.org/wordprocessingml/2006/main" xmlns:w14="http://schemas.microsoft.com/office/word/2010/wordml" xmlns:w15="http://schemas.microsoft.com/office/word/2012/wordml" xmlns:w16cex="http://schemas.microsoft.com/office/word/2018/wordml/cex" xmlns:w16cid="http://schemas.microsoft.com/office/word/2016/wordml/cid" xmlns:w16="http://schemas.microsoft.com/office/word/2018/wordml" xmlns:w16se="http://schemas.microsoft.com/office/word/2015/wordml/symex" xmlns:wpg="http://schemas.microsoft.com/office/word/2010/wordprocessingGroup" xmlns:wpi="http://schemas.microsoft.com/office/word/2010/wordprocessingInk" xmlns:wne="http://schemas.microsoft.com/office/word/2006/wordml" xmlns:wps="http://schemas.microsoft.com/office/word/2010/wordprocessingShape" mc:Ignorable="w14 w15 w16se w16cid w16 w16cex wp14">
   <w:footnote w:type="separator" w:id="-1">
@@ -272,6 +163,39 @@
     </w:p>
   </w:footnote>
 </w:footnotes>
+</file>
+
+<file path=word/header1.xml><?xml version="1.0" encoding="utf-8"?>
+<w:hdr xmlns:wpc="http://schemas.microsoft.com/office/word/2010/wordprocessingCanvas" xmlns:cx="http://schemas.microsoft.com/office/drawing/2014/chartex" xmlns:cx1="http://schemas.microsoft.com/office/drawing/2015/9/8/chartex" xmlns:cx2="http://schemas.microsoft.com/office/drawing/2015/10/21/chartex" xmlns:cx3="http://schemas.microsoft.com/office/drawing/2016/5/9/chartex" xmlns:cx4="http://schemas.microsoft.com/office/drawing/2016/5/10/chartex" xmlns:cx5="http://schemas.microsoft.com/office/drawing/2016/5/11/chartex" xmlns:cx6="http://schemas.microsoft.com/office/drawing/2016/5/12/chartex" xmlns:cx7="http://schemas.microsoft.com/office/drawing/2016/5/13/chartex" xmlns:cx8="http://schemas.microsoft.com/office/drawing/2016/5/14/chartex" xmlns:mc="http://schemas.openxmlformats.org/markup-compatibility/2006" xmlns:aink="http://schemas.microsoft.com/office/drawing/2016/ink" xmlns:am3d="http://schemas.microsoft.com/office/drawing/2017/model3d" xmlns:o="urn:schemas-microsoft-com:office:office" xmlns:r="http://schemas.openxmlformats.org/officeDocument/2006/relationships" xmlns:m="http://schemas.openxmlformats.org/officeDocument/2006/math" xmlns:v="urn:schemas-microsoft-com:vml" xmlns:wp14="http://schemas.microsoft.com/office/word/2010/wordprocessingDrawing" xmlns:wp="http://schemas.openxmlformats.org/drawingml/2006/wordprocessingDrawing" xmlns:w10="urn:schemas-microsoft-com:office:word" xmlns:w="http://schemas.openxmlformats.org/wordprocessingml/2006/main" xmlns:w14="http://schemas.microsoft.com/office/word/2010/wordml" xmlns:w15="http://schemas.microsoft.com/office/word/2012/wordml" xmlns:w16cex="http://schemas.microsoft.com/office/word/2018/wordml/cex" xmlns:w16cid="http://schemas.microsoft.com/office/word/2016/wordml/cid" xmlns:w16="http://schemas.microsoft.com/office/word/2018/wordml" xmlns:w16se="http://schemas.microsoft.com/office/word/2015/wordml/symex" xmlns:wpg="http://schemas.microsoft.com/office/word/2010/wordprocessingGroup" xmlns:wpi="http://schemas.microsoft.com/office/word/2010/wordprocessingInk" xmlns:wne="http://schemas.microsoft.com/office/word/2006/wordml" xmlns:wps="http://schemas.microsoft.com/office/word/2010/wordprocessingShape" mc:Ignorable="w14 w15 w16se w16cid w16 w16cex wp14">
+  <w:p>
+    <w:pPr>
+      <w:pStyle w:val="Header"/>
+    </w:pPr>
+  </w:p>
+</w:hdr>
+</file>
+
+<file path=word/header2.xml><?xml version="1.0" encoding="utf-8"?>
+<w:hdr xmlns:wpc="http://schemas.microsoft.com/office/word/2010/wordprocessingCanvas" xmlns:cx="http://schemas.microsoft.com/office/drawing/2014/chartex" xmlns:cx1="http://schemas.microsoft.com/office/drawing/2015/9/8/chartex" xmlns:cx2="http://schemas.microsoft.com/office/drawing/2015/10/21/chartex" xmlns:cx3="http://schemas.microsoft.com/office/drawing/2016/5/9/chartex" xmlns:cx4="http://schemas.microsoft.com/office/drawing/2016/5/10/chartex" xmlns:cx5="http://schemas.microsoft.com/office/drawing/2016/5/11/chartex" xmlns:cx6="http://schemas.microsoft.com/office/drawing/2016/5/12/chartex" xmlns:cx7="http://schemas.microsoft.com/office/drawing/2016/5/13/chartex" xmlns:cx8="http://schemas.microsoft.com/office/drawing/2016/5/14/chartex" xmlns:mc="http://schemas.openxmlformats.org/markup-compatibility/2006" xmlns:aink="http://schemas.microsoft.com/office/drawing/2016/ink" xmlns:am3d="http://schemas.microsoft.com/office/drawing/2017/model3d" xmlns:o="urn:schemas-microsoft-com:office:office" xmlns:r="http://schemas.openxmlformats.org/officeDocument/2006/relationships" xmlns:m="http://schemas.openxmlformats.org/officeDocument/2006/math" xmlns:v="urn:schemas-microsoft-com:vml" xmlns:wp14="http://schemas.microsoft.com/office/word/2010/wordprocessingDrawing" xmlns:wp="http://schemas.openxmlformats.org/drawingml/2006/wordprocessingDrawing" xmlns:w10="urn:schemas-microsoft-com:office:word" xmlns:w="http://schemas.openxmlformats.org/wordprocessingml/2006/main" xmlns:w14="http://schemas.microsoft.com/office/word/2010/wordml" xmlns:w15="http://schemas.microsoft.com/office/word/2012/wordml" xmlns:w16cex="http://schemas.microsoft.com/office/word/2018/wordml/cex" xmlns:w16cid="http://schemas.microsoft.com/office/word/2016/wordml/cid" xmlns:w16="http://schemas.microsoft.com/office/word/2018/wordml" xmlns:w16se="http://schemas.microsoft.com/office/word/2015/wordml/symex" xmlns:wpg="http://schemas.microsoft.com/office/word/2010/wordprocessingGroup" xmlns:wpi="http://schemas.microsoft.com/office/word/2010/wordprocessingInk" xmlns:wne="http://schemas.microsoft.com/office/word/2006/wordml" xmlns:wps="http://schemas.microsoft.com/office/word/2010/wordprocessingShape" mc:Ignorable="w14 w15 w16se w16cid w16 w16cex wp14">
+  <w:p>
+    <w:pPr>
+      <w:pStyle w:val="Header"/>
+    </w:pPr>
+    <w:r>
+      <w:t>Ay lmao</w:t>
+    </w:r>
+  </w:p>
+</w:hdr>
+</file>
+
+<file path=word/header3.xml><?xml version="1.0" encoding="utf-8"?>
+<w:hdr xmlns:wpc="http://schemas.microsoft.com/office/word/2010/wordprocessingCanvas" xmlns:cx="http://schemas.microsoft.com/office/drawing/2014/chartex" xmlns:cx1="http://schemas.microsoft.com/office/drawing/2015/9/8/chartex" xmlns:cx2="http://schemas.microsoft.com/office/drawing/2015/10/21/chartex" xmlns:cx3="http://schemas.microsoft.com/office/drawing/2016/5/9/chartex" xmlns:cx4="http://schemas.microsoft.com/office/drawing/2016/5/10/chartex" xmlns:cx5="http://schemas.microsoft.com/office/drawing/2016/5/11/chartex" xmlns:cx6="http://schemas.microsoft.com/office/drawing/2016/5/12/chartex" xmlns:cx7="http://schemas.microsoft.com/office/drawing/2016/5/13/chartex" xmlns:cx8="http://schemas.microsoft.com/office/drawing/2016/5/14/chartex" xmlns:mc="http://schemas.openxmlformats.org/markup-compatibility/2006" xmlns:aink="http://schemas.microsoft.com/office/drawing/2016/ink" xmlns:am3d="http://schemas.microsoft.com/office/drawing/2017/model3d" xmlns:o="urn:schemas-microsoft-com:office:office" xmlns:r="http://schemas.openxmlformats.org/officeDocument/2006/relationships" xmlns:m="http://schemas.openxmlformats.org/officeDocument/2006/math" xmlns:v="urn:schemas-microsoft-com:vml" xmlns:wp14="http://schemas.microsoft.com/office/word/2010/wordprocessingDrawing" xmlns:wp="http://schemas.openxmlformats.org/drawingml/2006/wordprocessingDrawing" xmlns:w10="urn:schemas-microsoft-com:office:word" xmlns:w="http://schemas.openxmlformats.org/wordprocessingml/2006/main" xmlns:w14="http://schemas.microsoft.com/office/word/2010/wordml" xmlns:w15="http://schemas.microsoft.com/office/word/2012/wordml" xmlns:w16cex="http://schemas.microsoft.com/office/word/2018/wordml/cex" xmlns:w16cid="http://schemas.microsoft.com/office/word/2016/wordml/cid" xmlns:w16="http://schemas.microsoft.com/office/word/2018/wordml" xmlns:w16se="http://schemas.microsoft.com/office/word/2015/wordml/symex" xmlns:wpg="http://schemas.microsoft.com/office/word/2010/wordprocessingGroup" xmlns:wpi="http://schemas.microsoft.com/office/word/2010/wordprocessingInk" xmlns:wne="http://schemas.microsoft.com/office/word/2006/wordml" xmlns:wps="http://schemas.microsoft.com/office/word/2010/wordprocessingShape" mc:Ignorable="w14 w15 w16se w16cid w16 w16cex wp14">
+  <w:p>
+    <w:pPr>
+      <w:pStyle w:val="Header"/>
+    </w:pPr>
+  </w:p>
+</w:hdr>
 </file>
 
 <file path=word/styles.xml><?xml version="1.0" encoding="utf-8"?>

</xml_diff>